<commit_message>
Add Python debugger configuration, enhance OpenAI client initialization, and improve remediation list generator functionality
</commit_message>
<xml_diff>
--- a/philips_scorecard/io/philips_scorecard_template.docx
+++ b/philips_scorecard/io/philips_scorecard_template.docx
@@ -167,18 +167,6 @@
     </w:p>
     <w:p/>
     <w:p>
-      <w:r>
-        <w:t>{{</w:t>
-      </w:r>
-      <w:r>
-        <w:t>bp1_findings</w:t>
-      </w:r>
-      <w:r>
-        <w:t>}}</w:t>
-      </w:r>
-    </w:p>
-    <w:p/>
-    <w:p>
       <w:pPr>
         <w:spacing w:line="240" w:lineRule="auto"/>
       </w:pPr>
@@ -258,22 +246,6 @@
       <w:pPr>
         <w:spacing w:line="240" w:lineRule="auto"/>
       </w:pPr>
-    </w:p>
-    <w:p>
-      <w:r>
-        <w:t>{{</w:t>
-      </w:r>
-      <w:r>
-        <w:t>bp2_findings</w:t>
-      </w:r>
-      <w:r>
-        <w:t>}}</w:t>
-      </w:r>
-    </w:p>
-    <w:p>
-      <w:pPr>
-        <w:spacing w:line="240" w:lineRule="auto"/>
-      </w:pPr>
       <w:r>
         <w:br w:type="page"/>
       </w:r>
@@ -356,22 +328,6 @@
       <w:pPr>
         <w:spacing w:line="240" w:lineRule="auto"/>
       </w:pPr>
-    </w:p>
-    <w:p>
-      <w:r>
-        <w:t>{{</w:t>
-      </w:r>
-      <w:r>
-        <w:t>bp3_findings</w:t>
-      </w:r>
-      <w:r>
-        <w:t>}}</w:t>
-      </w:r>
-    </w:p>
-    <w:p>
-      <w:pPr>
-        <w:spacing w:line="240" w:lineRule="auto"/>
-      </w:pPr>
       <w:r>
         <w:br w:type="page"/>
       </w:r>
@@ -454,22 +410,6 @@
       <w:pPr>
         <w:spacing w:line="240" w:lineRule="auto"/>
       </w:pPr>
-    </w:p>
-    <w:p>
-      <w:r>
-        <w:t>{{</w:t>
-      </w:r>
-      <w:r>
-        <w:t>bp4_findings</w:t>
-      </w:r>
-      <w:r>
-        <w:t>}}</w:t>
-      </w:r>
-    </w:p>
-    <w:p>
-      <w:pPr>
-        <w:spacing w:line="240" w:lineRule="auto"/>
-      </w:pPr>
       <w:r>
         <w:br w:type="page"/>
       </w:r>
@@ -552,22 +492,6 @@
       <w:pPr>
         <w:spacing w:line="240" w:lineRule="auto"/>
       </w:pPr>
-    </w:p>
-    <w:p>
-      <w:r>
-        <w:t>{{</w:t>
-      </w:r>
-      <w:r>
-        <w:t>bp5_findings</w:t>
-      </w:r>
-      <w:r>
-        <w:t>}}</w:t>
-      </w:r>
-    </w:p>
-    <w:p>
-      <w:pPr>
-        <w:spacing w:line="240" w:lineRule="auto"/>
-      </w:pPr>
       <w:r>
         <w:br w:type="page"/>
       </w:r>
@@ -650,22 +574,6 @@
       <w:pPr>
         <w:spacing w:line="240" w:lineRule="auto"/>
       </w:pPr>
-    </w:p>
-    <w:p>
-      <w:r>
-        <w:t>{{</w:t>
-      </w:r>
-      <w:r>
-        <w:t>bp6_findings</w:t>
-      </w:r>
-      <w:r>
-        <w:t>}}</w:t>
-      </w:r>
-    </w:p>
-    <w:p>
-      <w:pPr>
-        <w:spacing w:line="240" w:lineRule="auto"/>
-      </w:pPr>
       <w:r>
         <w:br w:type="page"/>
       </w:r>
@@ -748,22 +656,6 @@
       <w:pPr>
         <w:spacing w:line="240" w:lineRule="auto"/>
       </w:pPr>
-    </w:p>
-    <w:p>
-      <w:r>
-        <w:t>{{</w:t>
-      </w:r>
-      <w:r>
-        <w:t>bp7_findings</w:t>
-      </w:r>
-      <w:r>
-        <w:t>}}</w:t>
-      </w:r>
-    </w:p>
-    <w:p>
-      <w:pPr>
-        <w:spacing w:line="240" w:lineRule="auto"/>
-      </w:pPr>
       <w:r>
         <w:br w:type="page"/>
       </w:r>
@@ -846,22 +738,6 @@
       <w:pPr>
         <w:spacing w:line="240" w:lineRule="auto"/>
       </w:pPr>
-    </w:p>
-    <w:p>
-      <w:r>
-        <w:t>{{</w:t>
-      </w:r>
-      <w:r>
-        <w:t>bp8_findings</w:t>
-      </w:r>
-      <w:r>
-        <w:t>}}</w:t>
-      </w:r>
-    </w:p>
-    <w:p>
-      <w:pPr>
-        <w:spacing w:line="240" w:lineRule="auto"/>
-      </w:pPr>
       <w:r>
         <w:br w:type="page"/>
       </w:r>
@@ -944,22 +820,6 @@
       <w:pPr>
         <w:spacing w:line="240" w:lineRule="auto"/>
       </w:pPr>
-    </w:p>
-    <w:p>
-      <w:r>
-        <w:t>{{</w:t>
-      </w:r>
-      <w:r>
-        <w:t>bp9_findings</w:t>
-      </w:r>
-      <w:r>
-        <w:t>}}</w:t>
-      </w:r>
-    </w:p>
-    <w:p>
-      <w:pPr>
-        <w:spacing w:line="240" w:lineRule="auto"/>
-      </w:pPr>
       <w:r>
         <w:br w:type="page"/>
       </w:r>
@@ -1043,11 +903,26 @@
     </w:p>
     <w:p/>
     <w:p>
-      <w:r>
-        <w:t>{{</w:t>
-      </w:r>
-      <w:r>
-        <w:t>bp10_findings</w:t>
+      <w:pPr>
+        <w:spacing w:line="240" w:lineRule="auto"/>
+      </w:pPr>
+      <w:r>
+        <w:br w:type="page"/>
+      </w:r>
+    </w:p>
+    <w:p>
+      <w:r>
+        <w:lastRenderedPageBreak/>
+        <w:t>{{</w:t>
+      </w:r>
+      <w:r>
+        <w:t>bp_</w:t>
+      </w:r>
+      <w:r>
+        <w:t>combined_</w:t>
+      </w:r>
+      <w:r>
+        <w:t>findings</w:t>
       </w:r>
       <w:r>
         <w:t>}}</w:t>
@@ -1673,6 +1548,7 @@
   <w:style w:type="character" w:default="1" w:styleId="DefaultParagraphFont">
     <w:name w:val="Default Paragraph Font"/>
     <w:uiPriority w:val="1"/>
+    <w:semiHidden/>
     <w:unhideWhenUsed/>
   </w:style>
   <w:style w:type="table" w:default="1" w:styleId="TableNormal">

</xml_diff>